<commit_message>
added documentation and report for lab3
</commit_message>
<xml_diff>
--- a/Lab3/Lab Report 3 - Template.docx
+++ b/Lab3/Lab Report 3 - Template.docx
@@ -89,7 +89,7 @@
       <w:r>
         <w:rPr/>
         <w:drawing>
-          <wp:inline distT="0" distB="4445" distL="0" distR="0">
+          <wp:inline distT="0" distB="0" distL="0" distR="0">
             <wp:extent cx="3398520" cy="1214755"/>
             <wp:effectExtent l="0" t="0" r="0" b="0"/>
             <wp:docPr id="1" name="Picture 1" descr="C:\Users\Jeff-PC\AppData\Local\Microsoft\Windows\INetCache\Content.Word\uoit_logo.png"/>
@@ -300,7 +300,9 @@
         </w:rPr>
       </w:pPr>
       <w:r>
-        <w:rPr/>
+        <w:rPr>
+          <w:b/>
+        </w:rPr>
       </w:r>
     </w:p>
     <w:tbl>
@@ -318,7 +320,7 @@
       </w:tblPr>
       <w:tblGrid>
         <w:gridCol w:w="4675"/>
-        <w:gridCol w:w="4675"/>
+        <w:gridCol w:w="4674"/>
       </w:tblGrid>
       <w:tr>
         <w:trPr>
@@ -398,7 +400,7 @@
         </w:tc>
         <w:tc>
           <w:tcPr>
-            <w:tcW w:w="4675" w:type="dxa"/>
+            <w:tcW w:w="4674" w:type="dxa"/>
             <w:tcBorders/>
             <w:shd w:fill="auto" w:val="clear"/>
           </w:tcPr>
@@ -547,7 +549,7 @@
         </w:tc>
         <w:tc>
           <w:tcPr>
-            <w:tcW w:w="4675" w:type="dxa"/>
+            <w:tcW w:w="4674" w:type="dxa"/>
             <w:tcBorders/>
             <w:shd w:fill="auto" w:val="clear"/>
           </w:tcPr>
@@ -628,7 +630,21 @@
         </w:rPr>
       </w:pPr>
       <w:r>
+        <w:rPr>
+          <w:b/>
+        </w:rPr>
+      </w:r>
+    </w:p>
+    <w:p>
+      <w:pPr>
+        <w:pStyle w:val="Normal"/>
         <w:rPr/>
+      </w:pPr>
+      <w:r>
+        <w:rPr>
+          <w:b/>
+        </w:rPr>
+        <w:t>Date: October 19, 2017</w:t>
       </w:r>
     </w:p>
     <w:p>
@@ -640,31 +656,7 @@
         <w:rPr>
           <w:b/>
         </w:rPr>
-        <w:t xml:space="preserve">Date: </w:t>
-      </w:r>
-      <w:r>
-        <w:rPr>
-          <w:b/>
-        </w:rPr>
-        <w:t>October 19, 2017</w:t>
-      </w:r>
-    </w:p>
-    <w:p>
-      <w:pPr>
-        <w:pStyle w:val="Normal"/>
-        <w:rPr/>
-      </w:pPr>
-      <w:r>
-        <w:rPr>
-          <w:b/>
-        </w:rPr>
-        <w:t xml:space="preserve">Lab Section CRN: </w:t>
-      </w:r>
-      <w:r>
-        <w:rPr>
-          <w:b/>
-        </w:rPr>
-        <w:t>44209</w:t>
+        <w:t>Lab Section CRN: 44209</w:t>
       </w:r>
     </w:p>
     <w:p>
@@ -712,6 +704,52 @@
         <w:rPr>
           <w:bCs/>
         </w:rPr>
+        <w:t>To pass arguments to a shell script, you have to run the script from terminal. After the ‘./script.sh’, you type the arguments separated with spaces like ‘hello world’ and so on.</w:t>
+      </w:r>
+    </w:p>
+    <w:p>
+      <w:pPr>
+        <w:pStyle w:val="Normal"/>
+        <w:ind w:left="720" w:hanging="0"/>
+        <w:rPr>
+          <w:bCs/>
+        </w:rPr>
+      </w:pPr>
+      <w:r>
+        <w:rPr>
+          <w:bCs/>
+        </w:rPr>
+        <w:t>Ex) ./task0.sh hello world → this passes the arguments ‘hello’ and ‘world’ to task0.sh upon execution.</w:t>
+      </w:r>
+    </w:p>
+    <w:p>
+      <w:pPr>
+        <w:pStyle w:val="Normal"/>
+        <w:ind w:left="720" w:hanging="0"/>
+        <w:rPr>
+          <w:bCs/>
+        </w:rPr>
+      </w:pPr>
+      <w:r>
+        <w:rPr>
+          <w:bCs/>
+        </w:rPr>
+        <w:t>To access the arguments passed to a shell script, you use the dollar sign ‘$’ and then the position of the argument as it was passed to the script.</w:t>
+      </w:r>
+    </w:p>
+    <w:p>
+      <w:pPr>
+        <w:pStyle w:val="Normal"/>
+        <w:ind w:left="720" w:hanging="0"/>
+        <w:rPr>
+          <w:bCs/>
+        </w:rPr>
+      </w:pPr>
+      <w:r>
+        <w:rPr>
+          <w:bCs/>
+        </w:rPr>
+        <w:t xml:space="preserve">Ex) echo “$0 $1 $2”, this will print the name of the script, and then the first and second arguments passed to it. </w:t>
       </w:r>
     </w:p>
     <w:p>
@@ -740,6 +778,60 @@
           <w:bCs/>
         </w:rPr>
         <w:t>What is the significance of $#</w:t>
+      </w:r>
+    </w:p>
+    <w:p>
+      <w:pPr>
+        <w:pStyle w:val="ListParagraph"/>
+        <w:spacing w:before="0" w:after="160"/>
+        <w:contextualSpacing/>
+        <w:rPr>
+          <w:bCs/>
+        </w:rPr>
+      </w:pPr>
+      <w:r>
+        <w:rPr/>
+      </w:r>
+    </w:p>
+    <w:p>
+      <w:pPr>
+        <w:pStyle w:val="ListParagraph"/>
+        <w:spacing w:before="0" w:after="160"/>
+        <w:contextualSpacing/>
+        <w:rPr/>
+      </w:pPr>
+      <w:r>
+        <w:rPr>
+          <w:bCs/>
+        </w:rPr>
+        <w:t xml:space="preserve">This command tells us the number of arguments passed to a shell script via the command line. </w:t>
+      </w:r>
+    </w:p>
+    <w:p>
+      <w:pPr>
+        <w:pStyle w:val="ListParagraph"/>
+        <w:spacing w:before="0" w:after="160"/>
+        <w:contextualSpacing/>
+        <w:rPr>
+          <w:bCs/>
+        </w:rPr>
+      </w:pPr>
+      <w:r>
+        <w:rPr/>
+      </w:r>
+    </w:p>
+    <w:p>
+      <w:pPr>
+        <w:pStyle w:val="ListParagraph"/>
+        <w:spacing w:before="0" w:after="160"/>
+        <w:contextualSpacing/>
+        <w:rPr/>
+      </w:pPr>
+      <w:r>
+        <w:rPr>
+          <w:bCs/>
+        </w:rPr>
+        <w:t>Ex) If we run the script as ./cal3.sh 3 2014, ‘$#’ will contain 2.</w:t>
       </w:r>
     </w:p>
     <w:sectPr>
@@ -947,7 +1039,6 @@
     <w:rPrDefault>
       <w:rPr>
         <w:rFonts w:ascii="Calibri" w:hAnsi="Calibri" w:eastAsia="Calibri" w:cs="" w:asciiTheme="minorHAnsi" w:cstheme="minorBidi" w:eastAsiaTheme="minorHAnsi" w:hAnsiTheme="minorHAnsi"/>
-        <w:sz w:val="22"/>
         <w:szCs w:val="22"/>
         <w:lang w:val="en-US" w:eastAsia="en-US" w:bidi="ar-SA"/>
       </w:rPr>
@@ -1341,7 +1432,7 @@
     </w:pPr>
     <w:rPr>
       <w:rFonts w:ascii="Calibri" w:hAnsi="Calibri" w:eastAsia="Calibri" w:cs="" w:asciiTheme="minorHAnsi" w:cstheme="minorBidi" w:eastAsiaTheme="minorHAnsi" w:hAnsiTheme="minorHAnsi"/>
-      <w:color w:val="auto"/>
+      <w:color w:val="00000A"/>
       <w:sz w:val="22"/>
       <w:szCs w:val="22"/>
       <w:lang w:val="en-US" w:eastAsia="en-US" w:bidi="ar-SA"/>

</xml_diff>